<commit_message>
Epic 4 - Alina Khodatska
</commit_message>
<xml_diff>
--- a/ai_13/alina_khodatska/epic_4/report/epic_4_practice_and_labs_report.docx
+++ b/ai_13/alina_khodatska/epic_4/report/epic_4_practice_and_labs_report.docx
@@ -8219,6 +8219,7 @@
           <w:rFonts w:ascii="Times New Roman" w:hAnsi="Times New Roman" w:cs="Times New Roman"/>
           <w:sz w:val="28"/>
           <w:szCs w:val="28"/>
+          <w:lang w:val="en-US"/>
         </w:rPr>
       </w:pPr>
       <w:r>
@@ -8248,6 +8249,7 @@
           <w:bCs/>
           <w:sz w:val="28"/>
           <w:szCs w:val="28"/>
+          <w:lang w:val="en-US"/>
         </w:rPr>
       </w:pPr>
       <w:r>
@@ -8280,6 +8282,48 @@
           <w:szCs w:val="28"/>
         </w:rPr>
         <w:t>:</w:t>
+      </w:r>
+      <w:r>
+        <w:rPr>
+          <w:rFonts w:ascii="Times New Roman" w:hAnsi="Times New Roman" w:cs="Times New Roman"/>
+          <w:b/>
+          <w:bCs/>
+          <w:sz w:val="28"/>
+          <w:szCs w:val="28"/>
+          <w:lang w:val="en-US"/>
+        </w:rPr>
+        <w:t xml:space="preserve"> </w:t>
+      </w:r>
+      <w:r>
+        <w:rPr>
+          <w:rFonts w:ascii="Times New Roman" w:hAnsi="Times New Roman" w:cs="Times New Roman"/>
+          <w:b/>
+          <w:bCs/>
+          <w:sz w:val="28"/>
+          <w:szCs w:val="28"/>
+          <w:lang w:val="en-US"/>
+        </w:rPr>
+        <w:t>https:</w:t>
+      </w:r>
+      <w:r>
+        <w:rPr>
+          <w:rFonts w:ascii="Times New Roman" w:hAnsi="Times New Roman" w:cs="Times New Roman"/>
+          <w:b/>
+          <w:bCs/>
+          <w:sz w:val="28"/>
+          <w:szCs w:val="28"/>
+          <w:lang w:val="en-US"/>
+        </w:rPr>
+        <w:t xml:space="preserve"> </w:t>
+      </w:r>
+      <w:r>
+        <w:rPr>
+          <w:rFonts w:ascii="Times New Roman" w:hAnsi="Times New Roman" w:cs="Times New Roman"/>
+          <w:sz w:val="28"/>
+          <w:szCs w:val="28"/>
+          <w:lang w:val="en-US"/>
+        </w:rPr>
+        <w:t>//github.com/artificial-intelligence-department/ai_programming_playground_2024/pull/404</w:t>
       </w:r>
     </w:p>
     <w:sectPr>

</xml_diff>